<commit_message>
add visual census and beach seines protocols
</commit_message>
<xml_diff>
--- a/visual-census/protocol_word_documents/marinegeo_protocol_visual_census.docx
+++ b/visual-census/protocol_word_documents/marinegeo_protocol_visual_census.docx
@@ -508,19 +508,51 @@
           <w:sz w:val="22"/>
           <w:szCs w:val="22"/>
         </w:rPr>
-        <w:t xml:space="preserve">Additional copies of this protocol, field datasheets, data entry templates, instructional videos, literature, and more can be found at: </w:t>
-      </w:r>
-      <w:hyperlink r:id="rId12" w:history="1">
-        <w:r>
-          <w:rPr>
-            <w:rStyle w:val="Hyperlink"/>
-            <w:rFonts w:ascii="Arial" w:hAnsi="Arial" w:cs="Arial"/>
-            <w:sz w:val="22"/>
-            <w:szCs w:val="22"/>
-          </w:rPr>
-          <w:t>https://marinegeo.github.io/modules/visual-census</w:t>
-        </w:r>
-      </w:hyperlink>
+        <w:t xml:space="preserve">Additional copies of this protocol, field datasheets, </w:t>
+      </w:r>
+      <w:r>
+        <w:rPr>
+          <w:rFonts w:ascii="Arial" w:hAnsi="Arial" w:cs="Arial"/>
+          <w:sz w:val="22"/>
+          <w:szCs w:val="22"/>
+        </w:rPr>
+        <w:t xml:space="preserve">and </w:t>
+      </w:r>
+      <w:r>
+        <w:rPr>
+          <w:rFonts w:ascii="Arial" w:hAnsi="Arial" w:cs="Arial"/>
+          <w:sz w:val="22"/>
+          <w:szCs w:val="22"/>
+        </w:rPr>
+        <w:t>data entry templates</w:t>
+      </w:r>
+      <w:r>
+        <w:rPr>
+          <w:rFonts w:ascii="Arial" w:hAnsi="Arial" w:cs="Arial"/>
+          <w:sz w:val="22"/>
+          <w:szCs w:val="22"/>
+        </w:rPr>
+        <w:t xml:space="preserve"> </w:t>
+      </w:r>
+      <w:r>
+        <w:rPr>
+          <w:rFonts w:ascii="Arial" w:hAnsi="Arial" w:cs="Arial"/>
+          <w:sz w:val="22"/>
+          <w:szCs w:val="22"/>
+        </w:rPr>
+        <w:t>can be found at:</w:t>
+      </w:r>
+      <w:r>
+        <w:t xml:space="preserve"> </w:t>
+      </w:r>
+      <w:r>
+        <w:rPr>
+          <w:rFonts w:ascii="Arial" w:hAnsi="Arial" w:cs="Arial"/>
+          <w:sz w:val="22"/>
+          <w:szCs w:val="22"/>
+        </w:rPr>
+        <w:t>https://doi.org/10.25573/serc.14717796</w:t>
+      </w:r>
       <w:r>
         <w:rPr>
           <w:rFonts w:ascii="Arial" w:hAnsi="Arial" w:cs="Arial"/>
@@ -834,7 +866,7 @@
         </w:rPr>
         <w:t xml:space="preserve">: Divers using this protocol to collect MarineGEO data should first be trained by authorized Reef Life Survey trainers. Contact </w:t>
       </w:r>
-      <w:hyperlink r:id="rId13">
+      <w:hyperlink r:id="rId12">
         <w:r>
           <w:rPr>
             <w:rStyle w:val="Hyperlink"/>
@@ -930,23 +962,13 @@
         <w:tab/>
         <w:t xml:space="preserve">Preparation: </w:t>
       </w:r>
-      <w:proofErr w:type="gramStart"/>
-      <w:r>
-        <w:rPr>
-          <w:rFonts w:ascii="Arial" w:hAnsi="Arial" w:cs="Arial"/>
-          <w:sz w:val="22"/>
-          <w:szCs w:val="22"/>
-        </w:rPr>
-        <w:t>1 person</w:t>
-      </w:r>
-      <w:proofErr w:type="gramEnd"/>
-      <w:r>
-        <w:rPr>
-          <w:rFonts w:ascii="Arial" w:hAnsi="Arial" w:cs="Arial"/>
-          <w:sz w:val="22"/>
-          <w:szCs w:val="22"/>
-        </w:rPr>
-        <w:t xml:space="preserve"> x 0.5 hour</w:t>
+      <w:r>
+        <w:rPr>
+          <w:rFonts w:ascii="Arial" w:hAnsi="Arial" w:cs="Arial"/>
+          <w:sz w:val="22"/>
+          <w:szCs w:val="22"/>
+        </w:rPr>
+        <w:t>1 person x 0.5 hour</w:t>
       </w:r>
     </w:p>
     <w:p>
@@ -1215,13 +1237,24 @@
           <w:szCs w:val="22"/>
         </w:rPr>
       </w:pPr>
-      <w:r>
-        <w:rPr>
-          <w:rFonts w:ascii="Arial" w:hAnsi="Arial" w:cs="Arial"/>
-          <w:sz w:val="22"/>
-          <w:szCs w:val="22"/>
-        </w:rPr>
-        <w:t>Field data sheet printed on waterproof paper</w:t>
+      <w:hyperlink r:id="rId13" w:history="1">
+        <w:r>
+          <w:rPr>
+            <w:rStyle w:val="Hyperlink"/>
+            <w:rFonts w:ascii="Arial" w:hAnsi="Arial" w:cs="Arial"/>
+            <w:sz w:val="22"/>
+            <w:szCs w:val="22"/>
+          </w:rPr>
+          <w:t>Field data sheet</w:t>
+        </w:r>
+      </w:hyperlink>
+      <w:r>
+        <w:rPr>
+          <w:rFonts w:ascii="Arial" w:hAnsi="Arial" w:cs="Arial"/>
+          <w:sz w:val="22"/>
+          <w:szCs w:val="22"/>
+        </w:rPr>
+        <w:t xml:space="preserve"> printed on waterproof paper</w:t>
       </w:r>
     </w:p>
     <w:p>
@@ -2359,17 +2392,14 @@
         </w:rPr>
         <w:t>(</w:t>
       </w:r>
-      <w:hyperlink w:anchor="figure1" w:history="1">
-        <w:r>
-          <w:rPr>
-            <w:rStyle w:val="Hyperlink"/>
-            <w:rFonts w:ascii="Arial" w:hAnsi="Arial" w:cs="Arial"/>
-            <w:sz w:val="22"/>
-            <w:szCs w:val="22"/>
-          </w:rPr>
-          <w:t>Fig. 1</w:t>
-        </w:r>
-      </w:hyperlink>
+      <w:r>
+        <w:rPr>
+          <w:rFonts w:ascii="Arial" w:hAnsi="Arial" w:cs="Arial"/>
+          <w:sz w:val="22"/>
+          <w:szCs w:val="22"/>
+        </w:rPr>
+        <w:t>Fig. 1</w:t>
+      </w:r>
       <w:r>
         <w:rPr>
           <w:rFonts w:ascii="Arial" w:hAnsi="Arial" w:cs="Arial"/>
@@ -2621,17 +2651,14 @@
         </w:rPr>
         <w:t>Using the same transect line censused with Method 1, visualize a block 1-m wide and 2-m high with the transect line on one edge. (</w:t>
       </w:r>
-      <w:hyperlink w:anchor="figure2" w:history="1">
-        <w:r>
-          <w:rPr>
-            <w:rStyle w:val="Hyperlink"/>
-            <w:rFonts w:ascii="Arial" w:hAnsi="Arial" w:cs="Arial"/>
-            <w:sz w:val="22"/>
-            <w:szCs w:val="22"/>
-          </w:rPr>
-          <w:t>Fig. 2</w:t>
-        </w:r>
-      </w:hyperlink>
+      <w:r>
+        <w:rPr>
+          <w:rFonts w:ascii="Arial" w:hAnsi="Arial" w:cs="Arial"/>
+          <w:sz w:val="22"/>
+          <w:szCs w:val="22"/>
+        </w:rPr>
+        <w:t>Fig. 2</w:t>
+      </w:r>
       <w:r>
         <w:rPr>
           <w:rFonts w:ascii="Arial" w:hAnsi="Arial" w:cs="Arial"/>
@@ -3074,7 +3101,26 @@
           <w:sz w:val="22"/>
           <w:szCs w:val="22"/>
         </w:rPr>
-        <w:t>Enter data into the provided data entry template. Each template is an Excel spreadsheet. Please provide as much protocol and sample metadata as possible, such as the protocol version and contact information. Use the “notes” columns to provide additional information or context if a relevant column doesn’t already exist, rather than renaming or creating columns.</w:t>
+        <w:t xml:space="preserve">Enter data into the </w:t>
+      </w:r>
+      <w:hyperlink r:id="rId20" w:history="1">
+        <w:r>
+          <w:rPr>
+            <w:rStyle w:val="Hyperlink"/>
+            <w:rFonts w:ascii="Arial" w:hAnsi="Arial" w:cs="Arial"/>
+            <w:sz w:val="22"/>
+            <w:szCs w:val="22"/>
+          </w:rPr>
+          <w:t>provided data entry template</w:t>
+        </w:r>
+      </w:hyperlink>
+      <w:r>
+        <w:rPr>
+          <w:rFonts w:ascii="Arial" w:hAnsi="Arial" w:cs="Arial"/>
+          <w:sz w:val="22"/>
+          <w:szCs w:val="22"/>
+        </w:rPr>
+        <w:t>. Each template is an Excel spreadsheet. Please provide as much protocol and sample metadata as possible. Use the “notes” columns to provide additional information or context if a relevant column doesn’t already exist, rather than renaming or creating columns.</w:t>
       </w:r>
     </w:p>
     <w:p>
@@ -3100,7 +3146,7 @@
         </w:rPr>
         <w:t xml:space="preserve">Use our online submission portal to upload the Excel Spreadsheet: </w:t>
       </w:r>
-      <w:hyperlink r:id="rId20">
+      <w:hyperlink r:id="rId21">
         <w:r>
           <w:rPr>
             <w:rStyle w:val="Hyperlink"/>
@@ -3135,7 +3181,7 @@
         </w:rPr>
         <w:t xml:space="preserve">Contact us if you have any questions: </w:t>
       </w:r>
-      <w:hyperlink r:id="rId21">
+      <w:hyperlink r:id="rId22">
         <w:r>
           <w:rPr>
             <w:rStyle w:val="Hyperlink"/>
@@ -3166,7 +3212,8 @@
       </w:hyperlink>
     </w:p>
     <w:sectPr>
-      <w:headerReference w:type="default" r:id="rId22"/>
+      <w:headerReference w:type="default" r:id="rId23"/>
+      <w:footerReference w:type="default" r:id="rId24"/>
       <w:pgSz w:w="12240" w:h="15840"/>
       <w:pgMar w:top="1440" w:right="1440" w:bottom="1440" w:left="1440" w:header="432" w:footer="720" w:gutter="0"/>
       <w:cols w:space="720"/>
@@ -3200,6 +3247,59 @@
     </w:p>
   </w:endnote>
 </w:endnotes>
+</file>
+
+<file path=word/footer1.xml><?xml version="1.0" encoding="utf-8"?>
+<w:ftr xmlns:wpc="http://schemas.microsoft.com/office/word/2010/wordprocessingCanvas" xmlns:cx="http://schemas.microsoft.com/office/drawing/2014/chartex" xmlns:cx1="http://schemas.microsoft.com/office/drawing/2015/9/8/chartex" xmlns:cx2="http://schemas.microsoft.com/office/drawing/2015/10/21/chartex" xmlns:cx3="http://schemas.microsoft.com/office/drawing/2016/5/9/chartex" xmlns:cx4="http://schemas.microsoft.com/office/drawing/2016/5/10/chartex" xmlns:cx5="http://schemas.microsoft.com/office/drawing/2016/5/11/chartex" xmlns:cx6="http://schemas.microsoft.com/office/drawing/2016/5/12/chartex" xmlns:cx7="http://schemas.microsoft.com/office/drawing/2016/5/13/chartex" xmlns:cx8="http://schemas.microsoft.com/office/drawing/2016/5/14/chartex" xmlns:mc="http://schemas.openxmlformats.org/markup-compatibility/2006" xmlns:aink="http://schemas.microsoft.com/office/drawing/2016/ink" xmlns:am3d="http://schemas.microsoft.com/office/drawing/2017/model3d" xmlns:o="urn:schemas-microsoft-com:office:office" xmlns:r="http://schemas.openxmlformats.org/officeDocument/2006/relationships" xmlns:m="http://schemas.openxmlformats.org/officeDocument/2006/math" xmlns:v="urn:schemas-microsoft-com:vml" xmlns:wp14="http://schemas.microsoft.com/office/word/2010/wordprocessingDrawing" xmlns:wp="http://schemas.openxmlformats.org/drawingml/2006/wordprocessingDrawing" xmlns:w10="urn:schemas-microsoft-com:office:word" xmlns:w="http://schemas.openxmlformats.org/wordprocessingml/2006/main" xmlns:w14="http://schemas.microsoft.com/office/word/2010/wordml" xmlns:w15="http://schemas.microsoft.com/office/word/2012/wordml" xmlns:w16cex="http://schemas.microsoft.com/office/word/2018/wordml/cex" xmlns:w16cid="http://schemas.microsoft.com/office/word/2016/wordml/cid" xmlns:w16="http://schemas.microsoft.com/office/word/2018/wordml" xmlns:w16se="http://schemas.microsoft.com/office/word/2015/wordml/symex" xmlns:wpg="http://schemas.microsoft.com/office/word/2010/wordprocessingGroup" xmlns:wpi="http://schemas.microsoft.com/office/word/2010/wordprocessingInk" xmlns:wne="http://schemas.microsoft.com/office/word/2006/wordml" xmlns:wps="http://schemas.microsoft.com/office/word/2010/wordprocessingShape" mc:Ignorable="w14 w15 w16se w16cid w16 w16cex wp14">
+  <w:sdt>
+    <w:sdtPr>
+      <w:id w:val="882597394"/>
+      <w:docPartObj>
+        <w:docPartGallery w:val="Page Numbers (Bottom of Page)"/>
+        <w:docPartUnique/>
+      </w:docPartObj>
+    </w:sdtPr>
+    <w:sdtEndPr>
+      <w:rPr>
+        <w:noProof/>
+      </w:rPr>
+    </w:sdtEndPr>
+    <w:sdtContent>
+      <w:p>
+        <w:pPr>
+          <w:pStyle w:val="Footer"/>
+          <w:jc w:val="right"/>
+        </w:pPr>
+        <w:r>
+          <w:fldChar w:fldCharType="begin"/>
+        </w:r>
+        <w:r>
+          <w:instrText xml:space="preserve"> PAGE   \* MERGEFORMAT </w:instrText>
+        </w:r>
+        <w:r>
+          <w:fldChar w:fldCharType="separate"/>
+        </w:r>
+        <w:r>
+          <w:rPr>
+            <w:noProof/>
+          </w:rPr>
+          <w:t>2</w:t>
+        </w:r>
+        <w:r>
+          <w:rPr>
+            <w:noProof/>
+          </w:rPr>
+          <w:fldChar w:fldCharType="end"/>
+        </w:r>
+      </w:p>
+    </w:sdtContent>
+  </w:sdt>
+  <w:p>
+    <w:pPr>
+      <w:pStyle w:val="Footer"/>
+    </w:pPr>
+  </w:p>
+</w:ftr>
 </file>
 
 <file path=word/footnotes.xml><?xml version="1.0" encoding="utf-8"?>
@@ -4570,7 +4670,7 @@
     <w:lsdException w:name="footnote text" w:semiHidden="1" w:unhideWhenUsed="1"/>
     <w:lsdException w:name="annotation text" w:semiHidden="1" w:uiPriority="99" w:unhideWhenUsed="1"/>
     <w:lsdException w:name="header" w:semiHidden="1" w:unhideWhenUsed="1"/>
-    <w:lsdException w:name="footer" w:semiHidden="1" w:unhideWhenUsed="1"/>
+    <w:lsdException w:name="footer" w:semiHidden="1" w:uiPriority="99" w:unhideWhenUsed="1"/>
     <w:lsdException w:name="index heading" w:semiHidden="1" w:unhideWhenUsed="1"/>
     <w:lsdException w:name="caption" w:semiHidden="1" w:uiPriority="35" w:unhideWhenUsed="1" w:qFormat="1"/>
     <w:lsdException w:name="table of figures" w:semiHidden="1" w:unhideWhenUsed="1"/>
@@ -5771,6 +5871,7 @@
     <w:name w:val="footer"/>
     <w:basedOn w:val="Normal"/>
     <w:link w:val="FooterChar"/>
+    <w:uiPriority w:val="99"/>
     <w:unhideWhenUsed/>
     <w:rsid w:val="00546969"/>
     <w:pPr>
@@ -5785,6 +5886,7 @@
     <w:name w:val="Footer Char"/>
     <w:basedOn w:val="DefaultParagraphFont"/>
     <w:link w:val="Footer"/>
+    <w:uiPriority w:val="99"/>
     <w:rsid w:val="00546969"/>
   </w:style>
 </w:styles>

</xml_diff>